<commit_message>
Adding more to the Doc
</commit_message>
<xml_diff>
--- a/Doc/Genio chat.docx
+++ b/Doc/Genio chat.docx
@@ -9,19 +9,36 @@
           <w:bCs/>
         </w:rPr>
       </w:pPr>
+      <w:proofErr w:type="spellStart"/>
       <w:r>
         <w:rPr>
           <w:sz w:val="36"/>
           <w:szCs w:val="36"/>
         </w:rPr>
-        <w:t>Genio chat</w:t>
+        <w:t>Genio</w:t>
+      </w:r>
+      <w:proofErr w:type="spellEnd"/>
+      <w:r>
+        <w:rPr>
+          <w:sz w:val="36"/>
+          <w:szCs w:val="36"/>
+        </w:rPr>
+        <w:t xml:space="preserve"> chat</w:t>
       </w:r>
       <w:r>
         <w:br/>
       </w:r>
       <w:r>
         <w:br/>
-        <w:t xml:space="preserve">A simple web based application developed using </w:t>
+        <w:t xml:space="preserve">A simple </w:t>
+      </w:r>
+      <w:proofErr w:type="gramStart"/>
+      <w:r>
+        <w:t>web based</w:t>
+      </w:r>
+      <w:proofErr w:type="gramEnd"/>
+      <w:r>
+        <w:t xml:space="preserve"> application developed using </w:t>
       </w:r>
       <w:r>
         <w:rPr>
@@ -46,14 +63,14 @@
     <w:p>
       <w:pPr>
         <w:rPr>
-          <w:b/>
-          <w:bCs/>
-        </w:rPr>
-      </w:pPr>
-      <w:r>
-        <w:rPr>
-          <w:b/>
-          <w:bCs/>
+          <w:sz w:val="28"/>
+          <w:szCs w:val="28"/>
+        </w:rPr>
+      </w:pPr>
+      <w:r>
+        <w:rPr>
+          <w:sz w:val="28"/>
+          <w:szCs w:val="28"/>
         </w:rPr>
         <w:t xml:space="preserve">App Components </w:t>
       </w:r>
@@ -78,9 +95,11 @@
           <w:numId w:val="1"/>
         </w:numPr>
       </w:pPr>
+      <w:proofErr w:type="spellStart"/>
       <w:r>
         <w:t>ChatBox</w:t>
       </w:r>
+      <w:proofErr w:type="spellEnd"/>
     </w:p>
     <w:p>
       <w:pPr>
@@ -90,9 +109,11 @@
           <w:numId w:val="1"/>
         </w:numPr>
       </w:pPr>
+      <w:proofErr w:type="spellStart"/>
       <w:r>
         <w:t>ChatForm</w:t>
       </w:r>
+      <w:proofErr w:type="spellEnd"/>
     </w:p>
     <w:p>
       <w:pPr>
@@ -113,11 +134,16 @@
     </w:p>
     <w:p>
       <w:pPr>
-        <w:pStyle w:val="ListParagraph"/>
+        <w:rPr>
+          <w:sz w:val="28"/>
+          <w:szCs w:val="28"/>
+        </w:rPr>
       </w:pPr>
       <w:r>
         <w:rPr>
           <w:noProof/>
+          <w:sz w:val="28"/>
+          <w:szCs w:val="28"/>
         </w:rPr>
         <w:drawing>
           <wp:anchor distT="0" distB="0" distL="114300" distR="114300" simplePos="0" relativeHeight="251658240" behindDoc="0" locked="0" layoutInCell="1" allowOverlap="1" wp14:anchorId="21ADEE99" wp14:editId="14E6944C">
@@ -177,9 +203,17 @@
         </w:drawing>
       </w:r>
       <w:r>
+        <w:rPr>
+          <w:sz w:val="28"/>
+          <w:szCs w:val="28"/>
+        </w:rPr>
         <w:t>The hierarchy</w:t>
       </w:r>
       <w:r>
+        <w:rPr>
+          <w:sz w:val="28"/>
+          <w:szCs w:val="28"/>
+        </w:rPr>
         <w:t xml:space="preserve"> of the Components </w:t>
       </w:r>
     </w:p>
@@ -213,6 +247,11 @@
     </w:p>
     <w:p>
       <w:pPr>
+        <w:pStyle w:val="ListParagraph"/>
+        <w:numPr>
+          <w:ilvl w:val="0"/>
+          <w:numId w:val="2"/>
+        </w:numPr>
         <w:tabs>
           <w:tab w:val="left" w:pos="8220"/>
         </w:tabs>
@@ -229,11 +268,20 @@
         <w:t xml:space="preserve"> </w:t>
       </w:r>
       <w:r>
-        <w:t>of messages depends on how is the sender and how the Re</w:t>
-      </w:r>
-      <w:r>
-        <w:t>civer. This was implemented based on specific value in the messages array “</w:t>
-      </w:r>
+        <w:t xml:space="preserve">of messages depends on how is the sender and how the </w:t>
+      </w:r>
+      <w:proofErr w:type="spellStart"/>
+      <w:r>
+        <w:t>Re</w:t>
+      </w:r>
+      <w:r>
+        <w:t>civer</w:t>
+      </w:r>
+      <w:proofErr w:type="spellEnd"/>
+      <w:r>
+        <w:t>. This was implemented based on specific value in the messages array “</w:t>
+      </w:r>
+      <w:proofErr w:type="spellStart"/>
       <w:r>
         <w:rPr>
           <w:b/>
@@ -242,19 +290,22 @@
         </w:rPr>
         <w:t>sendby</w:t>
       </w:r>
+      <w:proofErr w:type="spellEnd"/>
       <w:r>
         <w:t>”.</w:t>
       </w:r>
     </w:p>
     <w:p>
       <w:pPr>
+        <w:pStyle w:val="ListParagraph"/>
+        <w:numPr>
+          <w:ilvl w:val="0"/>
+          <w:numId w:val="2"/>
+        </w:numPr>
         <w:tabs>
           <w:tab w:val="left" w:pos="8220"/>
         </w:tabs>
         <w:jc w:val="both"/>
-        <w:rPr>
-          <w:color w:val="FF0000"/>
-        </w:rPr>
       </w:pPr>
       <w:r>
         <w:rPr>
@@ -267,23 +318,39 @@
         <w:t xml:space="preserve">. This was done using </w:t>
       </w:r>
       <w:r>
-        <w:rPr>
-          <w:color w:val="FF0000"/>
-        </w:rPr>
-        <w:t xml:space="preserve">npm package </w:t>
-      </w:r>
-      <w:r>
-        <w:t xml:space="preserve">called </w:t>
-      </w:r>
-      <w:r>
-        <w:rPr>
-          <w:color w:val="FF0000"/>
-        </w:rPr>
+        <w:t>“</w:t>
+      </w:r>
+      <w:proofErr w:type="spellStart"/>
+      <w:r>
+        <w:t>npm</w:t>
+      </w:r>
+      <w:proofErr w:type="spellEnd"/>
+      <w:r>
+        <w:t xml:space="preserve"> package</w:t>
+      </w:r>
+      <w:r>
+        <w:t>”</w:t>
+      </w:r>
+      <w:r>
+        <w:t xml:space="preserve"> called </w:t>
+      </w:r>
+      <w:r>
+        <w:t>“</w:t>
+      </w:r>
+      <w:r>
         <w:t>react-moment</w:t>
       </w:r>
-    </w:p>
-    <w:p>
-      <w:pPr>
+      <w:r>
+        <w:t>”.</w:t>
+      </w:r>
+    </w:p>
+    <w:p>
+      <w:pPr>
+        <w:pStyle w:val="ListParagraph"/>
+        <w:numPr>
+          <w:ilvl w:val="0"/>
+          <w:numId w:val="2"/>
+        </w:numPr>
         <w:tabs>
           <w:tab w:val="left" w:pos="8220"/>
         </w:tabs>
@@ -298,14 +365,7 @@
           <w:b/>
           <w:bCs/>
         </w:rPr>
-        <w:t>Close and open chat box button</w:t>
-      </w:r>
-      <w:r>
-        <w:rPr>
-          <w:b/>
-          <w:bCs/>
-        </w:rPr>
-        <w:t xml:space="preserve">. </w:t>
+        <w:t xml:space="preserve">Close and open chat box button. </w:t>
       </w:r>
       <w:r>
         <w:t xml:space="preserve">A toggle button used </w:t>
@@ -333,6 +393,11 @@
     </w:p>
     <w:p>
       <w:pPr>
+        <w:pStyle w:val="ListParagraph"/>
+        <w:numPr>
+          <w:ilvl w:val="0"/>
+          <w:numId w:val="2"/>
+        </w:numPr>
         <w:tabs>
           <w:tab w:val="left" w:pos="8220"/>
         </w:tabs>
@@ -351,42 +416,647 @@
     </w:p>
     <w:p>
       <w:pPr>
+        <w:pStyle w:val="ListParagraph"/>
+        <w:numPr>
+          <w:ilvl w:val="0"/>
+          <w:numId w:val="2"/>
+        </w:numPr>
         <w:tabs>
           <w:tab w:val="left" w:pos="8220"/>
         </w:tabs>
         <w:jc w:val="both"/>
       </w:pPr>
       <w:r>
-        <w:t>Message Reaction. When the user move the mouse over the message text a popup will appear to allow the user to make reaction on the message.</w:t>
-      </w:r>
-    </w:p>
-    <w:p>
-      <w:pPr>
+        <w:rPr>
+          <w:b/>
+          <w:bCs/>
+        </w:rPr>
+        <w:t>Message Reaction.</w:t>
+      </w:r>
+      <w:r>
+        <w:t xml:space="preserve"> When the user </w:t>
+      </w:r>
+      <w:r>
+        <w:t>moves</w:t>
+      </w:r>
+      <w:r>
+        <w:t xml:space="preserve"> the mouse over the message text a popup will appear to allow the user to make reaction on the message.</w:t>
+      </w:r>
+    </w:p>
+    <w:p>
+      <w:pPr>
+        <w:pStyle w:val="ListParagraph"/>
+        <w:numPr>
+          <w:ilvl w:val="0"/>
+          <w:numId w:val="2"/>
+        </w:numPr>
         <w:tabs>
           <w:tab w:val="left" w:pos="8220"/>
         </w:tabs>
         <w:jc w:val="both"/>
       </w:pPr>
-    </w:p>
-    <w:p>
-      <w:pPr>
+      <w:r>
+        <w:rPr>
+          <w:b/>
+          <w:bCs/>
+        </w:rPr>
+        <w:t>Emoji Box</w:t>
+      </w:r>
+      <w:r>
+        <w:t xml:space="preserve">. In the Chat </w:t>
+      </w:r>
+      <w:r>
+        <w:t xml:space="preserve">form there is </w:t>
+      </w:r>
+      <w:r>
+        <w:t>an</w:t>
+      </w:r>
+      <w:r>
+        <w:t xml:space="preserve"> icon button used to display a popup when the mouse moves over it</w:t>
+      </w:r>
+      <w:r>
+        <w:t xml:space="preserve">. When the user </w:t>
+      </w:r>
+      <w:r>
+        <w:t>clicks</w:t>
+      </w:r>
+      <w:r>
+        <w:t xml:space="preserve"> on an emoji it will append this to the text input. </w:t>
+      </w:r>
+    </w:p>
+    <w:p>
+      <w:pPr>
+        <w:pStyle w:val="ListParagraph"/>
+        <w:numPr>
+          <w:ilvl w:val="0"/>
+          <w:numId w:val="2"/>
+        </w:numPr>
         <w:tabs>
           <w:tab w:val="left" w:pos="8220"/>
         </w:tabs>
         <w:jc w:val="both"/>
       </w:pPr>
       <w:r>
+        <w:rPr>
+          <w:b/>
+          <w:bCs/>
+        </w:rPr>
         <w:lastRenderedPageBreak/>
+        <w:t>Peer is typing,</w:t>
+      </w:r>
+      <w:r>
+        <w:t xml:space="preserve"> the user will be notified on the other chat box will typing a message.</w:t>
+      </w:r>
+    </w:p>
+    <w:p>
+      <w:pPr>
+        <w:pStyle w:val="ListParagraph"/>
+        <w:numPr>
+          <w:ilvl w:val="0"/>
+          <w:numId w:val="2"/>
+        </w:numPr>
+        <w:tabs>
+          <w:tab w:val="left" w:pos="8220"/>
+        </w:tabs>
+        <w:jc w:val="both"/>
+      </w:pPr>
+      <w:r>
+        <w:rPr>
+          <w:b/>
+          <w:bCs/>
+        </w:rPr>
+        <w:t xml:space="preserve">Message Delete: </w:t>
+      </w:r>
+      <w:r>
+        <w:t>when the user Double click the message a prompt will appear to delete the message or cancel for discard deleting.</w:t>
+      </w:r>
+    </w:p>
+    <w:p>
+      <w:pPr>
+        <w:tabs>
+          <w:tab w:val="left" w:pos="8220"/>
+        </w:tabs>
+        <w:jc w:val="both"/>
+        <w:rPr>
+          <w:sz w:val="28"/>
+          <w:szCs w:val="28"/>
+        </w:rPr>
+      </w:pPr>
+      <w:r>
+        <w:rPr>
+          <w:sz w:val="28"/>
+          <w:szCs w:val="28"/>
+        </w:rPr>
+        <w:t>The Main used “</w:t>
+      </w:r>
+      <w:proofErr w:type="spellStart"/>
+      <w:r>
+        <w:rPr>
+          <w:sz w:val="28"/>
+          <w:szCs w:val="28"/>
+        </w:rPr>
+        <w:t>npm</w:t>
+      </w:r>
+      <w:proofErr w:type="spellEnd"/>
+      <w:r>
+        <w:rPr>
+          <w:sz w:val="28"/>
+          <w:szCs w:val="28"/>
+        </w:rPr>
+        <w:t xml:space="preserve"> packages”</w:t>
+      </w:r>
+    </w:p>
+    <w:p>
+      <w:pPr>
+        <w:pStyle w:val="ListParagraph"/>
+        <w:numPr>
+          <w:ilvl w:val="0"/>
+          <w:numId w:val="4"/>
+        </w:numPr>
+        <w:tabs>
+          <w:tab w:val="left" w:pos="1080"/>
+          <w:tab w:val="left" w:pos="8220"/>
+        </w:tabs>
+        <w:ind w:left="810" w:hanging="450"/>
+        <w:jc w:val="both"/>
+      </w:pPr>
+      <w:r>
+        <w:rPr>
+          <w:b/>
+          <w:bCs/>
+        </w:rPr>
+        <w:t>semantic-</w:t>
+      </w:r>
+      <w:proofErr w:type="spellStart"/>
+      <w:r>
+        <w:rPr>
+          <w:b/>
+          <w:bCs/>
+        </w:rPr>
+        <w:t>ui</w:t>
+      </w:r>
+      <w:proofErr w:type="spellEnd"/>
+      <w:r>
+        <w:rPr>
+          <w:b/>
+          <w:bCs/>
+        </w:rPr>
+        <w:t>-</w:t>
+      </w:r>
+      <w:proofErr w:type="gramStart"/>
+      <w:r>
+        <w:rPr>
+          <w:b/>
+          <w:bCs/>
+        </w:rPr>
+        <w:t>react</w:t>
+      </w:r>
+      <w:r>
+        <w:rPr>
+          <w:b/>
+          <w:bCs/>
+        </w:rPr>
+        <w:t xml:space="preserve"> </w:t>
+      </w:r>
+      <w:r>
+        <w:t>:</w:t>
+      </w:r>
+      <w:proofErr w:type="gramEnd"/>
+      <w:r>
+        <w:t xml:space="preserve"> used to implement Transitions, Popup and Icons</w:t>
+      </w:r>
+      <w:r>
+        <w:t>.</w:t>
+      </w:r>
+    </w:p>
+    <w:p>
+      <w:pPr>
+        <w:pStyle w:val="ListParagraph"/>
+        <w:numPr>
+          <w:ilvl w:val="0"/>
+          <w:numId w:val="4"/>
+        </w:numPr>
+        <w:tabs>
+          <w:tab w:val="left" w:pos="1080"/>
+          <w:tab w:val="left" w:pos="8220"/>
+        </w:tabs>
+        <w:ind w:left="810" w:hanging="450"/>
+        <w:jc w:val="both"/>
+      </w:pPr>
+      <w:r>
+        <w:rPr>
+          <w:b/>
+          <w:bCs/>
+        </w:rPr>
+        <w:t xml:space="preserve">React-moment: </w:t>
+      </w:r>
+      <w:r>
+        <w:t xml:space="preserve">used to make date time human </w:t>
+      </w:r>
+      <w:r>
+        <w:t>friendly</w:t>
+      </w:r>
+      <w:r>
+        <w:t>.</w:t>
+      </w:r>
+    </w:p>
+    <w:p>
+      <w:pPr>
+        <w:pStyle w:val="ListParagraph"/>
+        <w:numPr>
+          <w:ilvl w:val="0"/>
+          <w:numId w:val="4"/>
+        </w:numPr>
+        <w:tabs>
+          <w:tab w:val="left" w:pos="1080"/>
+          <w:tab w:val="left" w:pos="8220"/>
+        </w:tabs>
+        <w:ind w:left="810" w:hanging="450"/>
+        <w:jc w:val="both"/>
+      </w:pPr>
+      <w:r>
+        <w:rPr>
+          <w:b/>
+          <w:bCs/>
+        </w:rPr>
+        <w:t>html-react-parser</w:t>
+      </w:r>
+      <w:r>
+        <w:rPr>
+          <w:b/>
+          <w:bCs/>
+        </w:rPr>
+        <w:t xml:space="preserve">: </w:t>
+      </w:r>
+      <w:r>
+        <w:t>used to in some place to pars string to html (message reaction, deleted messages)</w:t>
+      </w:r>
+      <w:r>
+        <w:t>.</w:t>
+      </w:r>
+    </w:p>
+    <w:p>
+      <w:pPr>
+        <w:pStyle w:val="ListParagraph"/>
+        <w:tabs>
+          <w:tab w:val="left" w:pos="8220"/>
+        </w:tabs>
+        <w:jc w:val="both"/>
+        <w:rPr>
+          <w:b/>
+          <w:bCs/>
+        </w:rPr>
+      </w:pPr>
+    </w:p>
+    <w:p>
+      <w:pPr>
+        <w:tabs>
+          <w:tab w:val="left" w:pos="8220"/>
+        </w:tabs>
+        <w:jc w:val="both"/>
+      </w:pPr>
+      <w:r>
+        <w:rPr>
+          <w:sz w:val="28"/>
+          <w:szCs w:val="28"/>
+        </w:rPr>
+        <w:t>Screenshot when the App start</w:t>
+      </w:r>
+      <w:r>
         <w:tab/>
+      </w:r>
+    </w:p>
+    <w:p>
+      <w:pPr>
+        <w:jc w:val="center"/>
+      </w:pPr>
+      <w:r>
+        <w:rPr>
+          <w:noProof/>
+        </w:rPr>
+        <w:drawing>
+          <wp:inline distT="0" distB="0" distL="0" distR="0" wp14:anchorId="3CFF35E1" wp14:editId="4D96C5DD">
+            <wp:extent cx="5257428" cy="3454400"/>
+            <wp:effectExtent l="0" t="0" r="635" b="0"/>
+            <wp:docPr id="2" name="Picture 2" descr="Graphical user interface, text, application&#10;&#10;Description automatically generated"/>
+            <wp:cNvGraphicFramePr>
+              <a:graphicFrameLocks xmlns:a="http://schemas.openxmlformats.org/drawingml/2006/main" noChangeAspect="1"/>
+            </wp:cNvGraphicFramePr>
+            <a:graphic xmlns:a="http://schemas.openxmlformats.org/drawingml/2006/main">
+              <a:graphicData uri="http://schemas.openxmlformats.org/drawingml/2006/picture">
+                <pic:pic xmlns:pic="http://schemas.openxmlformats.org/drawingml/2006/picture">
+                  <pic:nvPicPr>
+                    <pic:cNvPr id="2" name="Picture 2" descr="Graphical user interface, text, application&#10;&#10;Description automatically generated"/>
+                    <pic:cNvPicPr/>
+                  </pic:nvPicPr>
+                  <pic:blipFill rotWithShape="1">
+                    <a:blip r:embed="rId6"/>
+                    <a:srcRect b="646"/>
+                    <a:stretch/>
+                  </pic:blipFill>
+                  <pic:spPr bwMode="auto">
+                    <a:xfrm>
+                      <a:off x="0" y="0"/>
+                      <a:ext cx="5263016" cy="3458072"/>
+                    </a:xfrm>
+                    <a:prstGeom prst="rect">
+                      <a:avLst/>
+                    </a:prstGeom>
+                    <a:ln>
+                      <a:noFill/>
+                    </a:ln>
+                    <a:extLst>
+                      <a:ext uri="{53640926-AAD7-44D8-BBD7-CCE9431645EC}">
+                        <a14:shadowObscured xmlns:a14="http://schemas.microsoft.com/office/drawing/2010/main"/>
+                      </a:ext>
+                    </a:extLst>
+                  </pic:spPr>
+                </pic:pic>
+              </a:graphicData>
+            </a:graphic>
+          </wp:inline>
+        </w:drawing>
+      </w:r>
+    </w:p>
+    <w:p/>
+    <w:p>
+      <w:r>
+        <w:br/>
+      </w:r>
+    </w:p>
+    <w:p>
+      <w:r>
+        <w:br w:type="page"/>
+      </w:r>
+    </w:p>
+    <w:p>
+      <w:pPr>
+        <w:rPr>
+          <w:sz w:val="28"/>
+          <w:szCs w:val="28"/>
+        </w:rPr>
+      </w:pPr>
+      <w:r>
+        <w:rPr>
+          <w:sz w:val="28"/>
+          <w:szCs w:val="28"/>
+        </w:rPr>
+        <w:lastRenderedPageBreak/>
+        <w:t>Screenshot after some messages exchange</w:t>
+      </w:r>
+      <w:r>
+        <w:rPr>
+          <w:sz w:val="28"/>
+          <w:szCs w:val="28"/>
+        </w:rPr>
+        <w:t>.</w:t>
+      </w:r>
+    </w:p>
+    <w:p>
+      <w:pPr>
+        <w:jc w:val="center"/>
+      </w:pPr>
+      <w:r>
+        <w:rPr>
+          <w:noProof/>
+        </w:rPr>
+        <w:drawing>
+          <wp:inline distT="0" distB="0" distL="0" distR="0" wp14:anchorId="43E015A3" wp14:editId="1C489A95">
+            <wp:extent cx="5010150" cy="3238934"/>
+            <wp:effectExtent l="0" t="0" r="0" b="0"/>
+            <wp:docPr id="3" name="Picture 3" descr="Graphical user interface, text, application, chat or text message&#10;&#10;Description automatically generated"/>
+            <wp:cNvGraphicFramePr>
+              <a:graphicFrameLocks xmlns:a="http://schemas.openxmlformats.org/drawingml/2006/main" noChangeAspect="1"/>
+            </wp:cNvGraphicFramePr>
+            <a:graphic xmlns:a="http://schemas.openxmlformats.org/drawingml/2006/main">
+              <a:graphicData uri="http://schemas.openxmlformats.org/drawingml/2006/picture">
+                <pic:pic xmlns:pic="http://schemas.openxmlformats.org/drawingml/2006/picture">
+                  <pic:nvPicPr>
+                    <pic:cNvPr id="3" name="Picture 3" descr="Graphical user interface, text, application, chat or text message&#10;&#10;Description automatically generated"/>
+                    <pic:cNvPicPr/>
+                  </pic:nvPicPr>
+                  <pic:blipFill>
+                    <a:blip r:embed="rId7"/>
+                    <a:stretch>
+                      <a:fillRect/>
+                    </a:stretch>
+                  </pic:blipFill>
+                  <pic:spPr>
+                    <a:xfrm>
+                      <a:off x="0" y="0"/>
+                      <a:ext cx="5016029" cy="3242735"/>
+                    </a:xfrm>
+                    <a:prstGeom prst="rect">
+                      <a:avLst/>
+                    </a:prstGeom>
+                  </pic:spPr>
+                </pic:pic>
+              </a:graphicData>
+            </a:graphic>
+          </wp:inline>
+        </w:drawing>
       </w:r>
     </w:p>
     <w:p/>
     <w:p/>
+    <w:p>
+      <w:pPr>
+        <w:rPr>
+          <w:sz w:val="28"/>
+          <w:szCs w:val="28"/>
+        </w:rPr>
+      </w:pPr>
+      <w:r>
+        <w:rPr>
+          <w:sz w:val="28"/>
+          <w:szCs w:val="28"/>
+        </w:rPr>
+        <w:t>Screenshot after close a chat box and the is on unseen message</w:t>
+      </w:r>
+    </w:p>
+    <w:p>
+      <w:pPr>
+        <w:jc w:val="center"/>
+      </w:pPr>
+      <w:r>
+        <w:rPr>
+          <w:noProof/>
+        </w:rPr>
+        <w:drawing>
+          <wp:inline distT="0" distB="0" distL="0" distR="0" wp14:anchorId="18C4C479" wp14:editId="7FDE12E0">
+            <wp:extent cx="5137150" cy="3338050"/>
+            <wp:effectExtent l="0" t="0" r="6350" b="0"/>
+            <wp:docPr id="4" name="Picture 4" descr="Graphical user interface, text, application, chat or text message&#10;&#10;Description automatically generated"/>
+            <wp:cNvGraphicFramePr>
+              <a:graphicFrameLocks xmlns:a="http://schemas.openxmlformats.org/drawingml/2006/main" noChangeAspect="1"/>
+            </wp:cNvGraphicFramePr>
+            <a:graphic xmlns:a="http://schemas.openxmlformats.org/drawingml/2006/main">
+              <a:graphicData uri="http://schemas.openxmlformats.org/drawingml/2006/picture">
+                <pic:pic xmlns:pic="http://schemas.openxmlformats.org/drawingml/2006/picture">
+                  <pic:nvPicPr>
+                    <pic:cNvPr id="4" name="Picture 4" descr="Graphical user interface, text, application, chat or text message&#10;&#10;Description automatically generated"/>
+                    <pic:cNvPicPr/>
+                  </pic:nvPicPr>
+                  <pic:blipFill>
+                    <a:blip r:embed="rId8"/>
+                    <a:stretch>
+                      <a:fillRect/>
+                    </a:stretch>
+                  </pic:blipFill>
+                  <pic:spPr>
+                    <a:xfrm>
+                      <a:off x="0" y="0"/>
+                      <a:ext cx="5143404" cy="3342114"/>
+                    </a:xfrm>
+                    <a:prstGeom prst="rect">
+                      <a:avLst/>
+                    </a:prstGeom>
+                  </pic:spPr>
+                </pic:pic>
+              </a:graphicData>
+            </a:graphic>
+          </wp:inline>
+        </w:drawing>
+      </w:r>
+    </w:p>
     <w:p/>
-    <w:p/>
-    <w:p/>
-    <w:p/>
-    <w:p/>
+    <w:p>
+      <w:pPr>
+        <w:rPr>
+          <w:sz w:val="28"/>
+          <w:szCs w:val="28"/>
+        </w:rPr>
+      </w:pPr>
+      <w:r>
+        <w:rPr>
+          <w:sz w:val="28"/>
+          <w:szCs w:val="28"/>
+        </w:rPr>
+        <w:lastRenderedPageBreak/>
+        <w:t>Showing the reaction popup</w:t>
+      </w:r>
+    </w:p>
+    <w:p>
+      <w:pPr>
+        <w:jc w:val="center"/>
+      </w:pPr>
+      <w:r>
+        <w:rPr>
+          <w:noProof/>
+        </w:rPr>
+        <w:drawing>
+          <wp:inline distT="0" distB="0" distL="0" distR="0" wp14:anchorId="46B11E5C" wp14:editId="2F7DF660">
+            <wp:extent cx="5092700" cy="3437573"/>
+            <wp:effectExtent l="0" t="0" r="0" b="0"/>
+            <wp:docPr id="5" name="Picture 5" descr="Graphical user interface, application&#10;&#10;Description automatically generated"/>
+            <wp:cNvGraphicFramePr>
+              <a:graphicFrameLocks xmlns:a="http://schemas.openxmlformats.org/drawingml/2006/main" noChangeAspect="1"/>
+            </wp:cNvGraphicFramePr>
+            <a:graphic xmlns:a="http://schemas.openxmlformats.org/drawingml/2006/main">
+              <a:graphicData uri="http://schemas.openxmlformats.org/drawingml/2006/picture">
+                <pic:pic xmlns:pic="http://schemas.openxmlformats.org/drawingml/2006/picture">
+                  <pic:nvPicPr>
+                    <pic:cNvPr id="5" name="Picture 5" descr="Graphical user interface, application&#10;&#10;Description automatically generated"/>
+                    <pic:cNvPicPr/>
+                  </pic:nvPicPr>
+                  <pic:blipFill rotWithShape="1">
+                    <a:blip r:embed="rId9"/>
+                    <a:srcRect l="13676" t="8358" r="13676" b="4463"/>
+                    <a:stretch/>
+                  </pic:blipFill>
+                  <pic:spPr bwMode="auto">
+                    <a:xfrm>
+                      <a:off x="0" y="0"/>
+                      <a:ext cx="5099213" cy="3441969"/>
+                    </a:xfrm>
+                    <a:prstGeom prst="rect">
+                      <a:avLst/>
+                    </a:prstGeom>
+                    <a:ln>
+                      <a:noFill/>
+                    </a:ln>
+                    <a:extLst>
+                      <a:ext uri="{53640926-AAD7-44D8-BBD7-CCE9431645EC}">
+                        <a14:shadowObscured xmlns:a14="http://schemas.microsoft.com/office/drawing/2010/main"/>
+                      </a:ext>
+                    </a:extLst>
+                  </pic:spPr>
+                </pic:pic>
+              </a:graphicData>
+            </a:graphic>
+          </wp:inline>
+        </w:drawing>
+      </w:r>
+    </w:p>
+    <w:p>
+      <w:pPr>
+        <w:jc w:val="center"/>
+      </w:pPr>
+    </w:p>
+    <w:p>
+      <w:pPr>
+        <w:rPr>
+          <w:sz w:val="28"/>
+          <w:szCs w:val="28"/>
+        </w:rPr>
+      </w:pPr>
+      <w:r>
+        <w:rPr>
+          <w:sz w:val="28"/>
+          <w:szCs w:val="28"/>
+        </w:rPr>
+        <w:t>Showing the Emoji Popup</w:t>
+      </w:r>
+    </w:p>
+    <w:p>
+      <w:r>
+        <w:rPr>
+          <w:noProof/>
+        </w:rPr>
+        <w:drawing>
+          <wp:inline distT="0" distB="0" distL="0" distR="0" wp14:anchorId="7CC237CD" wp14:editId="5C1C007F">
+            <wp:extent cx="5219700" cy="3452341"/>
+            <wp:effectExtent l="0" t="0" r="0" b="0"/>
+            <wp:docPr id="6" name="Picture 6" descr="Graphical user interface, application&#10;&#10;Description automatically generated"/>
+            <wp:cNvGraphicFramePr>
+              <a:graphicFrameLocks xmlns:a="http://schemas.openxmlformats.org/drawingml/2006/main" noChangeAspect="1"/>
+            </wp:cNvGraphicFramePr>
+            <a:graphic xmlns:a="http://schemas.openxmlformats.org/drawingml/2006/main">
+              <a:graphicData uri="http://schemas.openxmlformats.org/drawingml/2006/picture">
+                <pic:pic xmlns:pic="http://schemas.openxmlformats.org/drawingml/2006/picture">
+                  <pic:nvPicPr>
+                    <pic:cNvPr id="6" name="Picture 6" descr="Graphical user interface, application&#10;&#10;Description automatically generated"/>
+                    <pic:cNvPicPr/>
+                  </pic:nvPicPr>
+                  <pic:blipFill rotWithShape="1">
+                    <a:blip r:embed="rId10"/>
+                    <a:srcRect l="12927" t="7598" r="12607" b="4842"/>
+                    <a:stretch/>
+                  </pic:blipFill>
+                  <pic:spPr bwMode="auto">
+                    <a:xfrm>
+                      <a:off x="0" y="0"/>
+                      <a:ext cx="5224162" cy="3455292"/>
+                    </a:xfrm>
+                    <a:prstGeom prst="rect">
+                      <a:avLst/>
+                    </a:prstGeom>
+                    <a:ln>
+                      <a:noFill/>
+                    </a:ln>
+                    <a:extLst>
+                      <a:ext uri="{53640926-AAD7-44D8-BBD7-CCE9431645EC}">
+                        <a14:shadowObscured xmlns:a14="http://schemas.microsoft.com/office/drawing/2010/main"/>
+                      </a:ext>
+                    </a:extLst>
+                  </pic:spPr>
+                </pic:pic>
+              </a:graphicData>
+            </a:graphic>
+          </wp:inline>
+        </w:drawing>
+      </w:r>
+    </w:p>
     <w:sectPr>
       <w:pgSz w:w="12240" w:h="15840"/>
       <w:pgMar w:top="1440" w:right="1440" w:bottom="1440" w:left="1440" w:header="720" w:footer="720" w:gutter="0"/>
@@ -512,8 +1182,332 @@
       </w:rPr>
     </w:lvl>
   </w:abstractNum>
+  <w:abstractNum w:abstractNumId="1" w15:restartNumberingAfterBreak="0">
+    <w:nsid w:val="054C73E0"/>
+    <w:multiLevelType w:val="hybridMultilevel"/>
+    <w:tmpl w:val="76F2B1AC"/>
+    <w:lvl w:ilvl="0" w:tplc="04090001">
+      <w:start w:val="1"/>
+      <w:numFmt w:val="bullet"/>
+      <w:lvlText w:val=""/>
+      <w:lvlJc w:val="left"/>
+      <w:pPr>
+        <w:ind w:left="1440" w:hanging="360"/>
+      </w:pPr>
+      <w:rPr>
+        <w:rFonts w:ascii="Symbol" w:hAnsi="Symbol" w:hint="default"/>
+      </w:rPr>
+    </w:lvl>
+    <w:lvl w:ilvl="1" w:tplc="04090003" w:tentative="1">
+      <w:start w:val="1"/>
+      <w:numFmt w:val="bullet"/>
+      <w:lvlText w:val="o"/>
+      <w:lvlJc w:val="left"/>
+      <w:pPr>
+        <w:ind w:left="2160" w:hanging="360"/>
+      </w:pPr>
+      <w:rPr>
+        <w:rFonts w:ascii="Courier New" w:hAnsi="Courier New" w:cs="Courier New" w:hint="default"/>
+      </w:rPr>
+    </w:lvl>
+    <w:lvl w:ilvl="2" w:tplc="04090005" w:tentative="1">
+      <w:start w:val="1"/>
+      <w:numFmt w:val="bullet"/>
+      <w:lvlText w:val=""/>
+      <w:lvlJc w:val="left"/>
+      <w:pPr>
+        <w:ind w:left="2880" w:hanging="360"/>
+      </w:pPr>
+      <w:rPr>
+        <w:rFonts w:ascii="Wingdings" w:hAnsi="Wingdings" w:hint="default"/>
+      </w:rPr>
+    </w:lvl>
+    <w:lvl w:ilvl="3" w:tplc="04090001" w:tentative="1">
+      <w:start w:val="1"/>
+      <w:numFmt w:val="bullet"/>
+      <w:lvlText w:val=""/>
+      <w:lvlJc w:val="left"/>
+      <w:pPr>
+        <w:ind w:left="3600" w:hanging="360"/>
+      </w:pPr>
+      <w:rPr>
+        <w:rFonts w:ascii="Symbol" w:hAnsi="Symbol" w:hint="default"/>
+      </w:rPr>
+    </w:lvl>
+    <w:lvl w:ilvl="4" w:tplc="04090003" w:tentative="1">
+      <w:start w:val="1"/>
+      <w:numFmt w:val="bullet"/>
+      <w:lvlText w:val="o"/>
+      <w:lvlJc w:val="left"/>
+      <w:pPr>
+        <w:ind w:left="4320" w:hanging="360"/>
+      </w:pPr>
+      <w:rPr>
+        <w:rFonts w:ascii="Courier New" w:hAnsi="Courier New" w:cs="Courier New" w:hint="default"/>
+      </w:rPr>
+    </w:lvl>
+    <w:lvl w:ilvl="5" w:tplc="04090005" w:tentative="1">
+      <w:start w:val="1"/>
+      <w:numFmt w:val="bullet"/>
+      <w:lvlText w:val=""/>
+      <w:lvlJc w:val="left"/>
+      <w:pPr>
+        <w:ind w:left="5040" w:hanging="360"/>
+      </w:pPr>
+      <w:rPr>
+        <w:rFonts w:ascii="Wingdings" w:hAnsi="Wingdings" w:hint="default"/>
+      </w:rPr>
+    </w:lvl>
+    <w:lvl w:ilvl="6" w:tplc="04090001" w:tentative="1">
+      <w:start w:val="1"/>
+      <w:numFmt w:val="bullet"/>
+      <w:lvlText w:val=""/>
+      <w:lvlJc w:val="left"/>
+      <w:pPr>
+        <w:ind w:left="5760" w:hanging="360"/>
+      </w:pPr>
+      <w:rPr>
+        <w:rFonts w:ascii="Symbol" w:hAnsi="Symbol" w:hint="default"/>
+      </w:rPr>
+    </w:lvl>
+    <w:lvl w:ilvl="7" w:tplc="04090003" w:tentative="1">
+      <w:start w:val="1"/>
+      <w:numFmt w:val="bullet"/>
+      <w:lvlText w:val="o"/>
+      <w:lvlJc w:val="left"/>
+      <w:pPr>
+        <w:ind w:left="6480" w:hanging="360"/>
+      </w:pPr>
+      <w:rPr>
+        <w:rFonts w:ascii="Courier New" w:hAnsi="Courier New" w:cs="Courier New" w:hint="default"/>
+      </w:rPr>
+    </w:lvl>
+    <w:lvl w:ilvl="8" w:tplc="04090005" w:tentative="1">
+      <w:start w:val="1"/>
+      <w:numFmt w:val="bullet"/>
+      <w:lvlText w:val=""/>
+      <w:lvlJc w:val="left"/>
+      <w:pPr>
+        <w:ind w:left="7200" w:hanging="360"/>
+      </w:pPr>
+      <w:rPr>
+        <w:rFonts w:ascii="Wingdings" w:hAnsi="Wingdings" w:hint="default"/>
+      </w:rPr>
+    </w:lvl>
+  </w:abstractNum>
+  <w:abstractNum w:abstractNumId="2" w15:restartNumberingAfterBreak="0">
+    <w:nsid w:val="35181C22"/>
+    <w:multiLevelType w:val="hybridMultilevel"/>
+    <w:tmpl w:val="E06AC578"/>
+    <w:lvl w:ilvl="0" w:tplc="04090001">
+      <w:start w:val="1"/>
+      <w:numFmt w:val="bullet"/>
+      <w:lvlText w:val=""/>
+      <w:lvlJc w:val="left"/>
+      <w:pPr>
+        <w:ind w:left="720" w:hanging="360"/>
+      </w:pPr>
+      <w:rPr>
+        <w:rFonts w:ascii="Symbol" w:hAnsi="Symbol" w:hint="default"/>
+      </w:rPr>
+    </w:lvl>
+    <w:lvl w:ilvl="1" w:tplc="04090003" w:tentative="1">
+      <w:start w:val="1"/>
+      <w:numFmt w:val="bullet"/>
+      <w:lvlText w:val="o"/>
+      <w:lvlJc w:val="left"/>
+      <w:pPr>
+        <w:ind w:left="1440" w:hanging="360"/>
+      </w:pPr>
+      <w:rPr>
+        <w:rFonts w:ascii="Courier New" w:hAnsi="Courier New" w:cs="Courier New" w:hint="default"/>
+      </w:rPr>
+    </w:lvl>
+    <w:lvl w:ilvl="2" w:tplc="04090005" w:tentative="1">
+      <w:start w:val="1"/>
+      <w:numFmt w:val="bullet"/>
+      <w:lvlText w:val=""/>
+      <w:lvlJc w:val="left"/>
+      <w:pPr>
+        <w:ind w:left="2160" w:hanging="360"/>
+      </w:pPr>
+      <w:rPr>
+        <w:rFonts w:ascii="Wingdings" w:hAnsi="Wingdings" w:hint="default"/>
+      </w:rPr>
+    </w:lvl>
+    <w:lvl w:ilvl="3" w:tplc="04090001" w:tentative="1">
+      <w:start w:val="1"/>
+      <w:numFmt w:val="bullet"/>
+      <w:lvlText w:val=""/>
+      <w:lvlJc w:val="left"/>
+      <w:pPr>
+        <w:ind w:left="2880" w:hanging="360"/>
+      </w:pPr>
+      <w:rPr>
+        <w:rFonts w:ascii="Symbol" w:hAnsi="Symbol" w:hint="default"/>
+      </w:rPr>
+    </w:lvl>
+    <w:lvl w:ilvl="4" w:tplc="04090003" w:tentative="1">
+      <w:start w:val="1"/>
+      <w:numFmt w:val="bullet"/>
+      <w:lvlText w:val="o"/>
+      <w:lvlJc w:val="left"/>
+      <w:pPr>
+        <w:ind w:left="3600" w:hanging="360"/>
+      </w:pPr>
+      <w:rPr>
+        <w:rFonts w:ascii="Courier New" w:hAnsi="Courier New" w:cs="Courier New" w:hint="default"/>
+      </w:rPr>
+    </w:lvl>
+    <w:lvl w:ilvl="5" w:tplc="04090005" w:tentative="1">
+      <w:start w:val="1"/>
+      <w:numFmt w:val="bullet"/>
+      <w:lvlText w:val=""/>
+      <w:lvlJc w:val="left"/>
+      <w:pPr>
+        <w:ind w:left="4320" w:hanging="360"/>
+      </w:pPr>
+      <w:rPr>
+        <w:rFonts w:ascii="Wingdings" w:hAnsi="Wingdings" w:hint="default"/>
+      </w:rPr>
+    </w:lvl>
+    <w:lvl w:ilvl="6" w:tplc="04090001" w:tentative="1">
+      <w:start w:val="1"/>
+      <w:numFmt w:val="bullet"/>
+      <w:lvlText w:val=""/>
+      <w:lvlJc w:val="left"/>
+      <w:pPr>
+        <w:ind w:left="5040" w:hanging="360"/>
+      </w:pPr>
+      <w:rPr>
+        <w:rFonts w:ascii="Symbol" w:hAnsi="Symbol" w:hint="default"/>
+      </w:rPr>
+    </w:lvl>
+    <w:lvl w:ilvl="7" w:tplc="04090003" w:tentative="1">
+      <w:start w:val="1"/>
+      <w:numFmt w:val="bullet"/>
+      <w:lvlText w:val="o"/>
+      <w:lvlJc w:val="left"/>
+      <w:pPr>
+        <w:ind w:left="5760" w:hanging="360"/>
+      </w:pPr>
+      <w:rPr>
+        <w:rFonts w:ascii="Courier New" w:hAnsi="Courier New" w:cs="Courier New" w:hint="default"/>
+      </w:rPr>
+    </w:lvl>
+    <w:lvl w:ilvl="8" w:tplc="04090005" w:tentative="1">
+      <w:start w:val="1"/>
+      <w:numFmt w:val="bullet"/>
+      <w:lvlText w:val=""/>
+      <w:lvlJc w:val="left"/>
+      <w:pPr>
+        <w:ind w:left="6480" w:hanging="360"/>
+      </w:pPr>
+      <w:rPr>
+        <w:rFonts w:ascii="Wingdings" w:hAnsi="Wingdings" w:hint="default"/>
+      </w:rPr>
+    </w:lvl>
+  </w:abstractNum>
+  <w:abstractNum w:abstractNumId="3" w15:restartNumberingAfterBreak="0">
+    <w:nsid w:val="3FEF6EF3"/>
+    <w:multiLevelType w:val="hybridMultilevel"/>
+    <w:tmpl w:val="0C0216DE"/>
+    <w:lvl w:ilvl="0" w:tplc="968E6272">
+      <w:start w:val="1"/>
+      <w:numFmt w:val="decimal"/>
+      <w:lvlText w:val="%1-"/>
+      <w:lvlJc w:val="left"/>
+      <w:pPr>
+        <w:ind w:left="720" w:hanging="360"/>
+      </w:pPr>
+      <w:rPr>
+        <w:rFonts w:hint="default"/>
+      </w:rPr>
+    </w:lvl>
+    <w:lvl w:ilvl="1" w:tplc="04090019" w:tentative="1">
+      <w:start w:val="1"/>
+      <w:numFmt w:val="lowerLetter"/>
+      <w:lvlText w:val="%2."/>
+      <w:lvlJc w:val="left"/>
+      <w:pPr>
+        <w:ind w:left="1440" w:hanging="360"/>
+      </w:pPr>
+    </w:lvl>
+    <w:lvl w:ilvl="2" w:tplc="0409001B" w:tentative="1">
+      <w:start w:val="1"/>
+      <w:numFmt w:val="lowerRoman"/>
+      <w:lvlText w:val="%3."/>
+      <w:lvlJc w:val="right"/>
+      <w:pPr>
+        <w:ind w:left="2160" w:hanging="180"/>
+      </w:pPr>
+    </w:lvl>
+    <w:lvl w:ilvl="3" w:tplc="0409000F" w:tentative="1">
+      <w:start w:val="1"/>
+      <w:numFmt w:val="decimal"/>
+      <w:lvlText w:val="%4."/>
+      <w:lvlJc w:val="left"/>
+      <w:pPr>
+        <w:ind w:left="2880" w:hanging="360"/>
+      </w:pPr>
+    </w:lvl>
+    <w:lvl w:ilvl="4" w:tplc="04090019" w:tentative="1">
+      <w:start w:val="1"/>
+      <w:numFmt w:val="lowerLetter"/>
+      <w:lvlText w:val="%5."/>
+      <w:lvlJc w:val="left"/>
+      <w:pPr>
+        <w:ind w:left="3600" w:hanging="360"/>
+      </w:pPr>
+    </w:lvl>
+    <w:lvl w:ilvl="5" w:tplc="0409001B" w:tentative="1">
+      <w:start w:val="1"/>
+      <w:numFmt w:val="lowerRoman"/>
+      <w:lvlText w:val="%6."/>
+      <w:lvlJc w:val="right"/>
+      <w:pPr>
+        <w:ind w:left="4320" w:hanging="180"/>
+      </w:pPr>
+    </w:lvl>
+    <w:lvl w:ilvl="6" w:tplc="0409000F" w:tentative="1">
+      <w:start w:val="1"/>
+      <w:numFmt w:val="decimal"/>
+      <w:lvlText w:val="%7."/>
+      <w:lvlJc w:val="left"/>
+      <w:pPr>
+        <w:ind w:left="5040" w:hanging="360"/>
+      </w:pPr>
+    </w:lvl>
+    <w:lvl w:ilvl="7" w:tplc="04090019" w:tentative="1">
+      <w:start w:val="1"/>
+      <w:numFmt w:val="lowerLetter"/>
+      <w:lvlText w:val="%8."/>
+      <w:lvlJc w:val="left"/>
+      <w:pPr>
+        <w:ind w:left="5760" w:hanging="360"/>
+      </w:pPr>
+    </w:lvl>
+    <w:lvl w:ilvl="8" w:tplc="0409001B" w:tentative="1">
+      <w:start w:val="1"/>
+      <w:numFmt w:val="lowerRoman"/>
+      <w:lvlText w:val="%9."/>
+      <w:lvlJc w:val="right"/>
+      <w:pPr>
+        <w:ind w:left="6480" w:hanging="180"/>
+      </w:pPr>
+    </w:lvl>
+  </w:abstractNum>
   <w:num w:numId="1" w16cid:durableId="1143934402">
     <w:abstractNumId w:val="0"/>
+  </w:num>
+  <w:num w:numId="2" w16cid:durableId="238710305">
+    <w:abstractNumId w:val="2"/>
+  </w:num>
+  <w:num w:numId="3" w16cid:durableId="2065592409">
+    <w:abstractNumId w:val="3"/>
+  </w:num>
+  <w:num w:numId="4" w16cid:durableId="905531947">
+    <w:abstractNumId w:val="1"/>
   </w:num>
 </w:numbering>
 </file>

</xml_diff>